<commit_message>
added week 3 temperature
</commit_message>
<xml_diff>
--- a/docs/labs/Lab3-human-peripheral-circulation-dive-response/Lab3ws.docx
+++ b/docs/labs/Lab3-human-peripheral-circulation-dive-response/Lab3ws.docx
@@ -762,6 +762,12 @@
                 <w:iCs/>
               </w:rPr>
               <w:t xml:space="preserve">What do you expect to see in the data if the hypothesis is true (if these mechanisms are occurring)? Be specific and relate back to observable parameters: (and relate to controls or confounding parameters, if appropriate).</w:t>
+            </w:r>
+            <w:r>
+              <w:t xml:space="preserve"> </w:t>
+            </w:r>
+            <w:r>
+              <w:t xml:space="preserve">Write a brief sentence for each:</w:t>
             </w:r>
           </w:p>
           <w:p>

</xml_diff>